<commit_message>
Pushing updated module-1 assignment
</commit_message>
<xml_diff>
--- a/module-1/Hilliard-Assignment_1.docx
+++ b/module-1/Hilliard-Assignment_1.docx
@@ -65,13 +65,51 @@
         <w:t>Screenshot of repository:</w:t>
       </w:r>
     </w:p>
-    <w:p/>
+    <w:p>
+      <w:r>
+        <w:drawing>
+          <wp:inline distT="0" distB="0" distL="0" distR="0" wp14:anchorId="3FEA4076" wp14:editId="41FF4641">
+            <wp:extent cx="5943600" cy="3602355"/>
+            <wp:effectExtent l="0" t="0" r="0" b="0"/>
+            <wp:docPr id="2000209347" name="Picture 1" descr="A screenshot of a computer&#10;&#10;Description automatically generated"/>
+            <wp:cNvGraphicFramePr>
+              <a:graphicFrameLocks xmlns:a="http://schemas.openxmlformats.org/drawingml/2006/main" noChangeAspect="1"/>
+            </wp:cNvGraphicFramePr>
+            <a:graphic xmlns:a="http://schemas.openxmlformats.org/drawingml/2006/main">
+              <a:graphicData uri="http://schemas.openxmlformats.org/drawingml/2006/picture">
+                <pic:pic xmlns:pic="http://schemas.openxmlformats.org/drawingml/2006/picture">
+                  <pic:nvPicPr>
+                    <pic:cNvPr id="2000209347" name="Picture 1" descr="A screenshot of a computer&#10;&#10;Description automatically generated"/>
+                    <pic:cNvPicPr/>
+                  </pic:nvPicPr>
+                  <pic:blipFill>
+                    <a:blip r:embed="rId8"/>
+                    <a:stretch>
+                      <a:fillRect/>
+                    </a:stretch>
+                  </pic:blipFill>
+                  <pic:spPr>
+                    <a:xfrm>
+                      <a:off x="0" y="0"/>
+                      <a:ext cx="5943600" cy="3602355"/>
+                    </a:xfrm>
+                    <a:prstGeom prst="rect">
+                      <a:avLst/>
+                    </a:prstGeom>
+                  </pic:spPr>
+                </pic:pic>
+              </a:graphicData>
+            </a:graphic>
+          </wp:inline>
+        </w:drawing>
+      </w:r>
+    </w:p>
     <w:p/>
     <w:p>
       <w:r>
         <w:t xml:space="preserve">Link to repository: </w:t>
       </w:r>
-      <w:hyperlink r:id="rId8" w:history="1">
+      <w:hyperlink r:id="rId9" w:history="1">
         <w:r>
           <w:rPr>
             <w:rStyle w:val="Hyperlink"/>
@@ -1591,16 +1629,9 @@
 <file path=customXml/itemProps1.xml><?xml version="1.0" encoding="utf-8"?>
 <ds:datastoreItem xmlns:ds="http://schemas.openxmlformats.org/officeDocument/2006/customXml" ds:itemID="{3D606357-CA7E-4D2A-A6C8-EA8B2CEEE496}">
   <ds:schemaRefs>
-    <ds:schemaRef ds:uri="efd08082-cfec-41c1-8ad7-15000282988e"/>
-    <ds:schemaRef ds:uri="http://purl.org/dc/terms/"/>
+    <ds:schemaRef ds:uri="http://schemas.microsoft.com/office/2006/metadata/properties"/>
     <ds:schemaRef ds:uri="http://schemas.microsoft.com/office/infopath/2007/PartnerControls"/>
-    <ds:schemaRef ds:uri="http://schemas.microsoft.com/office/2006/documentManagement/types"/>
-    <ds:schemaRef ds:uri="http://schemas.openxmlformats.org/package/2006/metadata/core-properties"/>
-    <ds:schemaRef ds:uri="http://schemas.microsoft.com/office/2006/metadata/properties"/>
-    <ds:schemaRef ds:uri="http://purl.org/dc/elements/1.1/"/>
-    <ds:schemaRef ds:uri="http://purl.org/dc/dcmitype/"/>
     <ds:schemaRef ds:uri="4acaa3ca-f9f3-4489-ad9f-6155c2a2d7d4"/>
-    <ds:schemaRef ds:uri="http://www.w3.org/XML/1998/namespace"/>
   </ds:schemaRefs>
 </ds:datastoreItem>
 </file>

</xml_diff>